<commit_message>
Updated userflow (part. 2)
</commit_message>
<xml_diff>
--- a/Design/VoiceGeometryPainter/userflows/table_userflows.docx
+++ b/Design/VoiceGeometryPainter/userflows/table_userflows.docx
@@ -782,7 +782,7 @@
         <w:tc>
           <w:tcPr>
             <w:cnfStyle w:val="001000000000" w:firstRow="0" w:lastRow="0" w:firstColumn="1" w:lastColumn="0" w:oddVBand="0" w:evenVBand="0" w:oddHBand="0" w:evenHBand="0" w:firstRowFirstColumn="0" w:firstRowLastColumn="0" w:lastRowFirstColumn="0" w:lastRowLastColumn="0"/>
-            <w:tcW w:w="3544" w:type="dxa"/>
+            <w:tcW w:w="3440" w:type="dxa"/>
           </w:tcPr>
           <w:p>
             <w:pPr>
@@ -804,7 +804,7 @@
         </w:tc>
         <w:tc>
           <w:tcPr>
-            <w:tcW w:w="3544" w:type="dxa"/>
+            <w:tcW w:w="3440" w:type="dxa"/>
           </w:tcPr>
           <w:p>
             <w:pPr>
@@ -827,7 +827,7 @@
         </w:tc>
         <w:tc>
           <w:tcPr>
-            <w:tcW w:w="3544" w:type="dxa"/>
+            <w:tcW w:w="3848" w:type="dxa"/>
           </w:tcPr>
           <w:p>
             <w:pPr>
@@ -850,7 +850,7 @@
         </w:tc>
         <w:tc>
           <w:tcPr>
-            <w:tcW w:w="3544" w:type="dxa"/>
+            <w:tcW w:w="3448" w:type="dxa"/>
           </w:tcPr>
           <w:p>
             <w:pPr>
@@ -879,7 +879,7 @@
         <w:tc>
           <w:tcPr>
             <w:cnfStyle w:val="001000000000" w:firstRow="0" w:lastRow="0" w:firstColumn="1" w:lastColumn="0" w:oddVBand="0" w:evenVBand="0" w:oddHBand="0" w:evenHBand="0" w:firstRowFirstColumn="0" w:firstRowLastColumn="0" w:lastRowFirstColumn="0" w:lastRowLastColumn="0"/>
-            <w:tcW w:w="3544" w:type="dxa"/>
+            <w:tcW w:w="3440" w:type="dxa"/>
           </w:tcPr>
           <w:p>
             <w:pPr>
@@ -903,7 +903,7 @@
         </w:tc>
         <w:tc>
           <w:tcPr>
-            <w:tcW w:w="3544" w:type="dxa"/>
+            <w:tcW w:w="3440" w:type="dxa"/>
           </w:tcPr>
           <w:p>
             <w:pPr>
@@ -926,7 +926,7 @@
         </w:tc>
         <w:tc>
           <w:tcPr>
-            <w:tcW w:w="3544" w:type="dxa"/>
+            <w:tcW w:w="3848" w:type="dxa"/>
           </w:tcPr>
           <w:p>
             <w:pPr>
@@ -949,7 +949,7 @@
         </w:tc>
         <w:tc>
           <w:tcPr>
-            <w:tcW w:w="3544" w:type="dxa"/>
+            <w:tcW w:w="3448" w:type="dxa"/>
           </w:tcPr>
           <w:p>
             <w:pPr>
@@ -971,7 +971,7 @@
         <w:tc>
           <w:tcPr>
             <w:cnfStyle w:val="001000000000" w:firstRow="0" w:lastRow="0" w:firstColumn="1" w:lastColumn="0" w:oddVBand="0" w:evenVBand="0" w:oddHBand="0" w:evenHBand="0" w:firstRowFirstColumn="0" w:firstRowLastColumn="0" w:lastRowFirstColumn="0" w:lastRowLastColumn="0"/>
-            <w:tcW w:w="3544" w:type="dxa"/>
+            <w:tcW w:w="3440" w:type="dxa"/>
           </w:tcPr>
           <w:p>
             <w:pPr>
@@ -995,7 +995,7 @@
         </w:tc>
         <w:tc>
           <w:tcPr>
-            <w:tcW w:w="3544" w:type="dxa"/>
+            <w:tcW w:w="3440" w:type="dxa"/>
           </w:tcPr>
           <w:p>
             <w:pPr>
@@ -1018,7 +1018,7 @@
         </w:tc>
         <w:tc>
           <w:tcPr>
-            <w:tcW w:w="3544" w:type="dxa"/>
+            <w:tcW w:w="3848" w:type="dxa"/>
           </w:tcPr>
           <w:p>
             <w:pPr>
@@ -1041,7 +1041,7 @@
         </w:tc>
         <w:tc>
           <w:tcPr>
-            <w:tcW w:w="3544" w:type="dxa"/>
+            <w:tcW w:w="3448" w:type="dxa"/>
           </w:tcPr>
           <w:p>
             <w:pPr>
@@ -1070,7 +1070,7 @@
         <w:tc>
           <w:tcPr>
             <w:cnfStyle w:val="001000000000" w:firstRow="0" w:lastRow="0" w:firstColumn="1" w:lastColumn="0" w:oddVBand="0" w:evenVBand="0" w:oddHBand="0" w:evenHBand="0" w:firstRowFirstColumn="0" w:firstRowLastColumn="0" w:lastRowFirstColumn="0" w:lastRowLastColumn="0"/>
-            <w:tcW w:w="3544" w:type="dxa"/>
+            <w:tcW w:w="3440" w:type="dxa"/>
           </w:tcPr>
           <w:p>
             <w:pPr>
@@ -1081,7 +1081,6 @@
                 <w:szCs w:val="22"/>
               </w:rPr>
             </w:pPr>
-            <w:bookmarkStart w:id="0" w:name="_GoBack"/>
             <w:r>
               <w:rPr>
                 <w:rFonts w:ascii="Arial" w:hAnsi="Arial" w:cs="Arial"/>
@@ -1095,7 +1094,7 @@
         </w:tc>
         <w:tc>
           <w:tcPr>
-            <w:tcW w:w="3544" w:type="dxa"/>
+            <w:tcW w:w="3440" w:type="dxa"/>
           </w:tcPr>
           <w:p>
             <w:pPr>
@@ -1118,7 +1117,7 @@
         </w:tc>
         <w:tc>
           <w:tcPr>
-            <w:tcW w:w="3544" w:type="dxa"/>
+            <w:tcW w:w="3848" w:type="dxa"/>
           </w:tcPr>
           <w:p>
             <w:pPr>
@@ -1141,7 +1140,7 @@
         </w:tc>
         <w:tc>
           <w:tcPr>
-            <w:tcW w:w="3544" w:type="dxa"/>
+            <w:tcW w:w="3448" w:type="dxa"/>
           </w:tcPr>
           <w:p>
             <w:pPr>
@@ -1197,7 +1196,6 @@
           </w:p>
         </w:tc>
       </w:tr>
-      <w:bookmarkEnd w:id="0"/>
       <w:tr>
         <w:trPr>
           <w:cnfStyle w:val="000000010000" w:firstRow="0" w:lastRow="0" w:firstColumn="0" w:lastColumn="0" w:oddVBand="0" w:evenVBand="0" w:oddHBand="0" w:evenHBand="1" w:firstRowFirstColumn="0" w:firstRowLastColumn="0" w:lastRowFirstColumn="0" w:lastRowLastColumn="0"/>
@@ -1205,7 +1203,7 @@
         <w:tc>
           <w:tcPr>
             <w:cnfStyle w:val="001000000000" w:firstRow="0" w:lastRow="0" w:firstColumn="1" w:lastColumn="0" w:oddVBand="0" w:evenVBand="0" w:oddHBand="0" w:evenHBand="0" w:firstRowFirstColumn="0" w:firstRowLastColumn="0" w:lastRowFirstColumn="0" w:lastRowLastColumn="0"/>
-            <w:tcW w:w="3544" w:type="dxa"/>
+            <w:tcW w:w="3440" w:type="dxa"/>
           </w:tcPr>
           <w:p>
             <w:pPr>
@@ -1229,7 +1227,7 @@
         </w:tc>
         <w:tc>
           <w:tcPr>
-            <w:tcW w:w="3544" w:type="dxa"/>
+            <w:tcW w:w="3440" w:type="dxa"/>
           </w:tcPr>
           <w:p>
             <w:pPr>
@@ -1252,7 +1250,7 @@
         </w:tc>
         <w:tc>
           <w:tcPr>
-            <w:tcW w:w="3544" w:type="dxa"/>
+            <w:tcW w:w="3848" w:type="dxa"/>
           </w:tcPr>
           <w:p>
             <w:pPr>
@@ -1331,7 +1329,7 @@
         </w:tc>
         <w:tc>
           <w:tcPr>
-            <w:tcW w:w="3544" w:type="dxa"/>
+            <w:tcW w:w="3448" w:type="dxa"/>
           </w:tcPr>
           <w:p>
             <w:pPr>
@@ -1349,12 +1347,11 @@
       <w:tr>
         <w:trPr>
           <w:cnfStyle w:val="000000100000" w:firstRow="0" w:lastRow="0" w:firstColumn="0" w:lastColumn="0" w:oddVBand="0" w:evenVBand="0" w:oddHBand="1" w:evenHBand="0" w:firstRowFirstColumn="0" w:firstRowLastColumn="0" w:lastRowFirstColumn="0" w:lastRowLastColumn="0"/>
-          <w:trHeight w:val="2377"/>
         </w:trPr>
         <w:tc>
           <w:tcPr>
             <w:cnfStyle w:val="001000000000" w:firstRow="0" w:lastRow="0" w:firstColumn="1" w:lastColumn="0" w:oddVBand="0" w:evenVBand="0" w:oddHBand="0" w:evenHBand="0" w:firstRowFirstColumn="0" w:firstRowLastColumn="0" w:lastRowFirstColumn="0" w:lastRowLastColumn="0"/>
-            <w:tcW w:w="3544" w:type="dxa"/>
+            <w:tcW w:w="3440" w:type="dxa"/>
           </w:tcPr>
           <w:p>
             <w:pPr>
@@ -1372,13 +1369,31 @@
                 <w:sz w:val="22"/>
                 <w:szCs w:val="22"/>
               </w:rPr>
-              <w:t>Add new instrument pop-up (step 3)</w:t>
-            </w:r>
-          </w:p>
-        </w:tc>
-        <w:tc>
-          <w:tcPr>
-            <w:tcW w:w="3544" w:type="dxa"/>
+              <w:t xml:space="preserve">Add new instrument pop-up </w:t>
+            </w:r>
+            <w:r>
+              <w:rPr>
+                <w:rFonts w:ascii="Arial" w:hAnsi="Arial" w:cs="Arial"/>
+                <w:b w:val="0"/>
+                <w:sz w:val="22"/>
+                <w:szCs w:val="22"/>
+              </w:rPr>
+              <w:t>(step 3</w:t>
+            </w:r>
+            <w:r>
+              <w:rPr>
+                <w:rFonts w:ascii="Arial" w:hAnsi="Arial" w:cs="Arial"/>
+                <w:b w:val="0"/>
+                <w:sz w:val="22"/>
+                <w:szCs w:val="22"/>
+              </w:rPr>
+              <w:t>)</w:t>
+            </w:r>
+          </w:p>
+        </w:tc>
+        <w:tc>
+          <w:tcPr>
+            <w:tcW w:w="3440" w:type="dxa"/>
           </w:tcPr>
           <w:p>
             <w:pPr>
@@ -1401,7 +1416,7 @@
         </w:tc>
         <w:tc>
           <w:tcPr>
-            <w:tcW w:w="3544" w:type="dxa"/>
+            <w:tcW w:w="3848" w:type="dxa"/>
           </w:tcPr>
           <w:p>
             <w:pPr>
@@ -1553,7 +1568,7 @@
         </w:tc>
         <w:tc>
           <w:tcPr>
-            <w:tcW w:w="3544" w:type="dxa"/>
+            <w:tcW w:w="3448" w:type="dxa"/>
           </w:tcPr>
           <w:p>
             <w:pPr>
@@ -1565,6 +1580,300 @@
                 <w:szCs w:val="22"/>
               </w:rPr>
             </w:pPr>
+          </w:p>
+        </w:tc>
+      </w:tr>
+      <w:tr>
+        <w:trPr>
+          <w:cnfStyle w:val="000000010000" w:firstRow="0" w:lastRow="0" w:firstColumn="0" w:lastColumn="0" w:oddVBand="0" w:evenVBand="0" w:oddHBand="0" w:evenHBand="1" w:firstRowFirstColumn="0" w:firstRowLastColumn="0" w:lastRowFirstColumn="0" w:lastRowLastColumn="0"/>
+          <w:trHeight w:val="2377"/>
+        </w:trPr>
+        <w:tc>
+          <w:tcPr>
+            <w:cnfStyle w:val="001000000000" w:firstRow="0" w:lastRow="0" w:firstColumn="1" w:lastColumn="0" w:oddVBand="0" w:evenVBand="0" w:oddHBand="0" w:evenHBand="0" w:firstRowFirstColumn="0" w:firstRowLastColumn="0" w:lastRowFirstColumn="0" w:lastRowLastColumn="0"/>
+            <w:tcW w:w="3440" w:type="dxa"/>
+          </w:tcPr>
+          <w:p>
+            <w:pPr>
+              <w:rPr>
+                <w:rFonts w:ascii="Arial" w:hAnsi="Arial" w:cs="Arial"/>
+                <w:b w:val="0"/>
+                <w:sz w:val="22"/>
+                <w:szCs w:val="22"/>
+              </w:rPr>
+            </w:pPr>
+            <w:r>
+              <w:rPr>
+                <w:rFonts w:ascii="Arial" w:hAnsi="Arial" w:cs="Arial"/>
+                <w:b w:val="0"/>
+                <w:sz w:val="22"/>
+                <w:szCs w:val="22"/>
+              </w:rPr>
+              <w:t xml:space="preserve">Add new </w:t>
+            </w:r>
+            <w:r>
+              <w:rPr>
+                <w:rFonts w:ascii="Arial" w:hAnsi="Arial" w:cs="Arial"/>
+                <w:b w:val="0"/>
+                <w:sz w:val="22"/>
+                <w:szCs w:val="22"/>
+              </w:rPr>
+              <w:t>instrument pop-up (step 4</w:t>
+            </w:r>
+            <w:bookmarkStart w:id="0" w:name="_GoBack"/>
+            <w:bookmarkEnd w:id="0"/>
+            <w:r>
+              <w:rPr>
+                <w:rFonts w:ascii="Arial" w:hAnsi="Arial" w:cs="Arial"/>
+                <w:b w:val="0"/>
+                <w:sz w:val="22"/>
+                <w:szCs w:val="22"/>
+              </w:rPr>
+              <w:t>)</w:t>
+            </w:r>
+          </w:p>
+        </w:tc>
+        <w:tc>
+          <w:tcPr>
+            <w:tcW w:w="3440" w:type="dxa"/>
+          </w:tcPr>
+          <w:p>
+            <w:pPr>
+              <w:cnfStyle w:val="000000010000" w:firstRow="0" w:lastRow="0" w:firstColumn="0" w:lastColumn="0" w:oddVBand="0" w:evenVBand="0" w:oddHBand="0" w:evenHBand="1" w:firstRowFirstColumn="0" w:firstRowLastColumn="0" w:lastRowFirstColumn="0" w:lastRowLastColumn="0"/>
+              <w:rPr>
+                <w:rFonts w:ascii="Arial" w:hAnsi="Arial" w:cs="Arial"/>
+                <w:sz w:val="22"/>
+                <w:szCs w:val="22"/>
+              </w:rPr>
+            </w:pPr>
+            <w:r>
+              <w:rPr>
+                <w:rFonts w:ascii="Arial" w:hAnsi="Arial" w:cs="Arial"/>
+                <w:sz w:val="22"/>
+                <w:szCs w:val="22"/>
+              </w:rPr>
+              <w:t>Add the new instrument</w:t>
+            </w:r>
+          </w:p>
+        </w:tc>
+        <w:tc>
+          <w:tcPr>
+            <w:tcW w:w="3848" w:type="dxa"/>
+          </w:tcPr>
+          <w:p>
+            <w:pPr>
+              <w:cnfStyle w:val="000000010000" w:firstRow="0" w:lastRow="0" w:firstColumn="0" w:lastColumn="0" w:oddVBand="0" w:evenVBand="0" w:oddHBand="0" w:evenHBand="1" w:firstRowFirstColumn="0" w:firstRowLastColumn="0" w:lastRowFirstColumn="0" w:lastRowLastColumn="0"/>
+              <w:rPr>
+                <w:rFonts w:ascii="Arial" w:hAnsi="Arial" w:cs="Arial"/>
+                <w:sz w:val="22"/>
+                <w:szCs w:val="22"/>
+              </w:rPr>
+            </w:pPr>
+            <w:r>
+              <w:rPr>
+                <w:rFonts w:ascii="Arial" w:hAnsi="Arial" w:cs="Arial"/>
+                <w:sz w:val="22"/>
+                <w:szCs w:val="22"/>
+              </w:rPr>
+              <w:t>Map the new vocal command:</w:t>
+            </w:r>
+          </w:p>
+          <w:p>
+            <w:pPr>
+              <w:cnfStyle w:val="000000010000" w:firstRow="0" w:lastRow="0" w:firstColumn="0" w:lastColumn="0" w:oddVBand="0" w:evenVBand="0" w:oddHBand="0" w:evenHBand="1" w:firstRowFirstColumn="0" w:firstRowLastColumn="0" w:lastRowFirstColumn="0" w:lastRowLastColumn="0"/>
+              <w:rPr>
+                <w:rFonts w:ascii="Arial" w:hAnsi="Arial" w:cs="Arial"/>
+                <w:sz w:val="22"/>
+                <w:szCs w:val="22"/>
+              </w:rPr>
+            </w:pPr>
+            <w:r>
+              <w:rPr>
+                <w:rFonts w:ascii="Arial" w:hAnsi="Arial" w:cs="Arial"/>
+                <w:sz w:val="22"/>
+                <w:szCs w:val="22"/>
+              </w:rPr>
+              <w:t xml:space="preserve">Draw </w:t>
+            </w:r>
+            <w:r>
+              <w:rPr>
+                <w:rFonts w:ascii="Arial" w:hAnsi="Arial" w:cs="Arial"/>
+                <w:sz w:val="22"/>
+                <w:szCs w:val="22"/>
+              </w:rPr>
+              <w:t xml:space="preserve"> equilateral </w:t>
+            </w:r>
+            <w:r>
+              <w:rPr>
+                <w:rFonts w:ascii="Arial" w:hAnsi="Arial" w:cs="Arial"/>
+                <w:sz w:val="22"/>
+                <w:szCs w:val="22"/>
+              </w:rPr>
+              <w:t>triangl</w:t>
+            </w:r>
+            <w:r>
+              <w:rPr>
+                <w:rFonts w:ascii="Arial" w:hAnsi="Arial" w:cs="Arial"/>
+                <w:sz w:val="22"/>
+                <w:szCs w:val="22"/>
+              </w:rPr>
+              <w:t>e &lt;param:p`&gt;</w:t>
+            </w:r>
+            <w:r>
+              <w:rPr>
+                <w:rFonts w:ascii="Arial" w:hAnsi="Arial" w:cs="Arial"/>
+                <w:sz w:val="22"/>
+                <w:szCs w:val="22"/>
+              </w:rPr>
+              <w:t>&lt;param:p``&gt;&lt;param:p```&gt; side length &lt;param:side length</w:t>
+            </w:r>
+            <w:r>
+              <w:rPr>
+                <w:rFonts w:ascii="Arial" w:hAnsi="Arial" w:cs="Arial"/>
+                <w:sz w:val="22"/>
+                <w:szCs w:val="22"/>
+              </w:rPr>
+              <w:t>, unit of measure</w:t>
+            </w:r>
+            <w:r>
+              <w:rPr>
+                <w:rFonts w:ascii="Arial" w:hAnsi="Arial" w:cs="Arial"/>
+                <w:sz w:val="22"/>
+                <w:szCs w:val="22"/>
+              </w:rPr>
+              <w:t>&gt;</w:t>
+            </w:r>
+          </w:p>
+          <w:p>
+            <w:pPr>
+              <w:pStyle w:val="ListParagraph"/>
+              <w:numPr>
+                <w:ilvl w:val="0"/>
+                <w:numId w:val="8"/>
+              </w:numPr>
+              <w:cnfStyle w:val="000000010000" w:firstRow="0" w:lastRow="0" w:firstColumn="0" w:lastColumn="0" w:oddVBand="0" w:evenVBand="0" w:oddHBand="0" w:evenHBand="1" w:firstRowFirstColumn="0" w:firstRowLastColumn="0" w:lastRowFirstColumn="0" w:lastRowLastColumn="0"/>
+              <w:rPr>
+                <w:rFonts w:ascii="Arial" w:hAnsi="Arial" w:cs="Arial"/>
+                <w:sz w:val="22"/>
+                <w:szCs w:val="22"/>
+              </w:rPr>
+            </w:pPr>
+          </w:p>
+        </w:tc>
+        <w:tc>
+          <w:tcPr>
+            <w:tcW w:w="3448" w:type="dxa"/>
+          </w:tcPr>
+          <w:p>
+            <w:pPr>
+              <w:pStyle w:val="ListParagraph"/>
+              <w:cnfStyle w:val="000000010000" w:firstRow="0" w:lastRow="0" w:firstColumn="0" w:lastColumn="0" w:oddVBand="0" w:evenVBand="0" w:oddHBand="0" w:evenHBand="1" w:firstRowFirstColumn="0" w:firstRowLastColumn="0" w:lastRowFirstColumn="0" w:lastRowLastColumn="0"/>
+              <w:rPr>
+                <w:rFonts w:ascii="Arial" w:hAnsi="Arial" w:cs="Arial"/>
+                <w:sz w:val="22"/>
+                <w:szCs w:val="22"/>
+              </w:rPr>
+            </w:pPr>
+          </w:p>
+        </w:tc>
+      </w:tr>
+      <w:tr>
+        <w:trPr>
+          <w:cnfStyle w:val="000000100000" w:firstRow="0" w:lastRow="0" w:firstColumn="0" w:lastColumn="0" w:oddVBand="0" w:evenVBand="0" w:oddHBand="1" w:evenHBand="0" w:firstRowFirstColumn="0" w:firstRowLastColumn="0" w:lastRowFirstColumn="0" w:lastRowLastColumn="0"/>
+        </w:trPr>
+        <w:tc>
+          <w:tcPr>
+            <w:cnfStyle w:val="001000000000" w:firstRow="0" w:lastRow="0" w:firstColumn="1" w:lastColumn="0" w:oddVBand="0" w:evenVBand="0" w:oddHBand="0" w:evenHBand="0" w:firstRowFirstColumn="0" w:firstRowLastColumn="0" w:lastRowFirstColumn="0" w:lastRowLastColumn="0"/>
+            <w:tcW w:w="3440" w:type="dxa"/>
+          </w:tcPr>
+          <w:p>
+            <w:pPr>
+              <w:rPr>
+                <w:rFonts w:ascii="Arial" w:hAnsi="Arial" w:cs="Arial"/>
+                <w:b w:val="0"/>
+                <w:sz w:val="22"/>
+                <w:szCs w:val="22"/>
+              </w:rPr>
+            </w:pPr>
+            <w:r>
+              <w:rPr>
+                <w:rFonts w:ascii="Arial" w:hAnsi="Arial" w:cs="Arial"/>
+                <w:b w:val="0"/>
+                <w:sz w:val="22"/>
+                <w:szCs w:val="22"/>
+              </w:rPr>
+              <w:t>Add new instrument pop-up (step 5)</w:t>
+            </w:r>
+          </w:p>
+        </w:tc>
+        <w:tc>
+          <w:tcPr>
+            <w:tcW w:w="3440" w:type="dxa"/>
+          </w:tcPr>
+          <w:p>
+            <w:pPr>
+              <w:cnfStyle w:val="000000100000" w:firstRow="0" w:lastRow="0" w:firstColumn="0" w:lastColumn="0" w:oddVBand="0" w:evenVBand="0" w:oddHBand="1" w:evenHBand="0" w:firstRowFirstColumn="0" w:firstRowLastColumn="0" w:lastRowFirstColumn="0" w:lastRowLastColumn="0"/>
+              <w:rPr>
+                <w:rFonts w:ascii="Arial" w:hAnsi="Arial" w:cs="Arial"/>
+                <w:sz w:val="22"/>
+                <w:szCs w:val="22"/>
+              </w:rPr>
+            </w:pPr>
+            <w:r>
+              <w:rPr>
+                <w:rFonts w:ascii="Arial" w:hAnsi="Arial" w:cs="Arial"/>
+                <w:sz w:val="22"/>
+                <w:szCs w:val="22"/>
+              </w:rPr>
+              <w:t>Finalize adding the new instrument</w:t>
+            </w:r>
+          </w:p>
+        </w:tc>
+        <w:tc>
+          <w:tcPr>
+            <w:tcW w:w="3848" w:type="dxa"/>
+          </w:tcPr>
+          <w:p>
+            <w:pPr>
+              <w:cnfStyle w:val="000000100000" w:firstRow="0" w:lastRow="0" w:firstColumn="0" w:lastColumn="0" w:oddVBand="0" w:evenVBand="0" w:oddHBand="1" w:evenHBand="0" w:firstRowFirstColumn="0" w:firstRowLastColumn="0" w:lastRowFirstColumn="0" w:lastRowLastColumn="0"/>
+              <w:rPr>
+                <w:rFonts w:ascii="Arial" w:hAnsi="Arial" w:cs="Arial"/>
+                <w:sz w:val="22"/>
+                <w:szCs w:val="22"/>
+              </w:rPr>
+            </w:pPr>
+            <w:r>
+              <w:rPr>
+                <w:rFonts w:ascii="Arial" w:hAnsi="Arial" w:cs="Arial"/>
+                <w:sz w:val="22"/>
+                <w:szCs w:val="22"/>
+              </w:rPr>
+              <w:t>Reviews the parameters, the figure and the command.</w:t>
+            </w:r>
+          </w:p>
+        </w:tc>
+        <w:tc>
+          <w:tcPr>
+            <w:tcW w:w="3448" w:type="dxa"/>
+          </w:tcPr>
+          <w:p>
+            <w:pPr>
+              <w:pStyle w:val="ListParagraph"/>
+              <w:cnfStyle w:val="000000100000" w:firstRow="0" w:lastRow="0" w:firstColumn="0" w:lastColumn="0" w:oddVBand="0" w:evenVBand="0" w:oddHBand="1" w:evenHBand="0" w:firstRowFirstColumn="0" w:firstRowLastColumn="0" w:lastRowFirstColumn="0" w:lastRowLastColumn="0"/>
+              <w:rPr>
+                <w:rFonts w:ascii="Arial" w:hAnsi="Arial" w:cs="Arial"/>
+                <w:sz w:val="22"/>
+                <w:szCs w:val="22"/>
+              </w:rPr>
+            </w:pPr>
+            <w:r>
+              <w:rPr>
+                <w:rFonts w:ascii="Arial" w:hAnsi="Arial" w:cs="Arial"/>
+                <w:sz w:val="22"/>
+                <w:szCs w:val="22"/>
+              </w:rPr>
+              <w:t>1. He expects to be redirected on the home screen and start drawing ASAP.</w:t>
+            </w:r>
           </w:p>
         </w:tc>
       </w:tr>
@@ -1575,7 +1884,7 @@
         <w:tc>
           <w:tcPr>
             <w:cnfStyle w:val="001000000000" w:firstRow="0" w:lastRow="0" w:firstColumn="1" w:lastColumn="0" w:oddVBand="0" w:evenVBand="0" w:oddHBand="0" w:evenHBand="0" w:firstRowFirstColumn="0" w:firstRowLastColumn="0" w:lastRowFirstColumn="0" w:lastRowLastColumn="0"/>
-            <w:tcW w:w="3544" w:type="dxa"/>
+            <w:tcW w:w="3440" w:type="dxa"/>
           </w:tcPr>
           <w:p>
             <w:pPr>
@@ -1586,20 +1895,11 @@
                 <w:szCs w:val="22"/>
               </w:rPr>
             </w:pPr>
-            <w:r>
-              <w:rPr>
-                <w:rFonts w:ascii="Arial" w:hAnsi="Arial" w:cs="Arial"/>
-                <w:b w:val="0"/>
-                <w:sz w:val="22"/>
-                <w:szCs w:val="22"/>
-              </w:rPr>
-              <w:t>Add new instrument pop-up (step 4)</w:t>
-            </w:r>
-          </w:p>
-        </w:tc>
-        <w:tc>
-          <w:tcPr>
-            <w:tcW w:w="3544" w:type="dxa"/>
+          </w:p>
+        </w:tc>
+        <w:tc>
+          <w:tcPr>
+            <w:tcW w:w="3440" w:type="dxa"/>
           </w:tcPr>
           <w:p>
             <w:pPr>
@@ -1610,19 +1910,11 @@
                 <w:szCs w:val="22"/>
               </w:rPr>
             </w:pPr>
-            <w:r>
-              <w:rPr>
-                <w:rFonts w:ascii="Arial" w:hAnsi="Arial" w:cs="Arial"/>
-                <w:sz w:val="22"/>
-                <w:szCs w:val="22"/>
-              </w:rPr>
-              <w:t>Add the new instrument</w:t>
-            </w:r>
-          </w:p>
-        </w:tc>
-        <w:tc>
-          <w:tcPr>
-            <w:tcW w:w="3544" w:type="dxa"/>
+          </w:p>
+        </w:tc>
+        <w:tc>
+          <w:tcPr>
+            <w:tcW w:w="3848" w:type="dxa"/>
           </w:tcPr>
           <w:p>
             <w:pPr>
@@ -1633,15 +1925,12 @@
                 <w:szCs w:val="22"/>
               </w:rPr>
             </w:pPr>
-            <w:r>
-              <w:rPr>
-                <w:rFonts w:ascii="Arial" w:hAnsi="Arial" w:cs="Arial"/>
-                <w:sz w:val="22"/>
-                <w:szCs w:val="22"/>
-              </w:rPr>
-              <w:t>Map the new vocal command:</w:t>
-            </w:r>
-          </w:p>
+          </w:p>
+        </w:tc>
+        <w:tc>
+          <w:tcPr>
+            <w:tcW w:w="3448" w:type="dxa"/>
+          </w:tcPr>
           <w:p>
             <w:pPr>
               <w:cnfStyle w:val="000000010000" w:firstRow="0" w:lastRow="0" w:firstColumn="0" w:lastColumn="0" w:oddVBand="0" w:evenVBand="0" w:oddHBand="0" w:evenHBand="1" w:firstRowFirstColumn="0" w:firstRowLastColumn="0" w:lastRowFirstColumn="0" w:lastRowLastColumn="0"/>
@@ -1651,269 +1940,6 @@
                 <w:szCs w:val="22"/>
               </w:rPr>
             </w:pPr>
-            <w:proofErr w:type="gramStart"/>
-            <w:r>
-              <w:rPr>
-                <w:rFonts w:ascii="Arial" w:hAnsi="Arial" w:cs="Arial"/>
-                <w:sz w:val="22"/>
-                <w:szCs w:val="22"/>
-              </w:rPr>
-              <w:t xml:space="preserve">Draw </w:t>
-            </w:r>
-            <w:r>
-              <w:rPr>
-                <w:rFonts w:ascii="Arial" w:hAnsi="Arial" w:cs="Arial"/>
-                <w:sz w:val="22"/>
-                <w:szCs w:val="22"/>
-              </w:rPr>
-              <w:t xml:space="preserve"> equilateral</w:t>
-            </w:r>
-            <w:proofErr w:type="gramEnd"/>
-            <w:r>
-              <w:rPr>
-                <w:rFonts w:ascii="Arial" w:hAnsi="Arial" w:cs="Arial"/>
-                <w:sz w:val="22"/>
-                <w:szCs w:val="22"/>
-              </w:rPr>
-              <w:t xml:space="preserve"> </w:t>
-            </w:r>
-            <w:r>
-              <w:rPr>
-                <w:rFonts w:ascii="Arial" w:hAnsi="Arial" w:cs="Arial"/>
-                <w:sz w:val="22"/>
-                <w:szCs w:val="22"/>
-              </w:rPr>
-              <w:t>triangl</w:t>
-            </w:r>
-            <w:r>
-              <w:rPr>
-                <w:rFonts w:ascii="Arial" w:hAnsi="Arial" w:cs="Arial"/>
-                <w:sz w:val="22"/>
-                <w:szCs w:val="22"/>
-              </w:rPr>
-              <w:t>e &lt;</w:t>
-            </w:r>
-            <w:proofErr w:type="spellStart"/>
-            <w:r>
-              <w:rPr>
-                <w:rFonts w:ascii="Arial" w:hAnsi="Arial" w:cs="Arial"/>
-                <w:sz w:val="22"/>
-                <w:szCs w:val="22"/>
-              </w:rPr>
-              <w:t>param:p</w:t>
-            </w:r>
-            <w:proofErr w:type="spellEnd"/>
-            <w:r>
-              <w:rPr>
-                <w:rFonts w:ascii="Arial" w:hAnsi="Arial" w:cs="Arial"/>
-                <w:sz w:val="22"/>
-                <w:szCs w:val="22"/>
-              </w:rPr>
-              <w:t>`&gt;</w:t>
-            </w:r>
-            <w:r>
-              <w:rPr>
-                <w:rFonts w:ascii="Arial" w:hAnsi="Arial" w:cs="Arial"/>
-                <w:sz w:val="22"/>
-                <w:szCs w:val="22"/>
-              </w:rPr>
-              <w:t>&lt;</w:t>
-            </w:r>
-            <w:proofErr w:type="spellStart"/>
-            <w:r>
-              <w:rPr>
-                <w:rFonts w:ascii="Arial" w:hAnsi="Arial" w:cs="Arial"/>
-                <w:sz w:val="22"/>
-                <w:szCs w:val="22"/>
-              </w:rPr>
-              <w:t>param:p</w:t>
-            </w:r>
-            <w:proofErr w:type="spellEnd"/>
-            <w:r>
-              <w:rPr>
-                <w:rFonts w:ascii="Arial" w:hAnsi="Arial" w:cs="Arial"/>
-                <w:sz w:val="22"/>
-                <w:szCs w:val="22"/>
-              </w:rPr>
-              <w:t>``&gt;&lt;</w:t>
-            </w:r>
-            <w:proofErr w:type="spellStart"/>
-            <w:r>
-              <w:rPr>
-                <w:rFonts w:ascii="Arial" w:hAnsi="Arial" w:cs="Arial"/>
-                <w:sz w:val="22"/>
-                <w:szCs w:val="22"/>
-              </w:rPr>
-              <w:t>param:p</w:t>
-            </w:r>
-            <w:proofErr w:type="spellEnd"/>
-            <w:r>
-              <w:rPr>
-                <w:rFonts w:ascii="Arial" w:hAnsi="Arial" w:cs="Arial"/>
-                <w:sz w:val="22"/>
-                <w:szCs w:val="22"/>
-              </w:rPr>
-              <w:t>```&gt; side length &lt;</w:t>
-            </w:r>
-            <w:proofErr w:type="spellStart"/>
-            <w:r>
-              <w:rPr>
-                <w:rFonts w:ascii="Arial" w:hAnsi="Arial" w:cs="Arial"/>
-                <w:sz w:val="22"/>
-                <w:szCs w:val="22"/>
-              </w:rPr>
-              <w:t>param:side</w:t>
-            </w:r>
-            <w:proofErr w:type="spellEnd"/>
-            <w:r>
-              <w:rPr>
-                <w:rFonts w:ascii="Arial" w:hAnsi="Arial" w:cs="Arial"/>
-                <w:sz w:val="22"/>
-                <w:szCs w:val="22"/>
-              </w:rPr>
-              <w:t xml:space="preserve"> length</w:t>
-            </w:r>
-            <w:r>
-              <w:rPr>
-                <w:rFonts w:ascii="Arial" w:hAnsi="Arial" w:cs="Arial"/>
-                <w:sz w:val="22"/>
-                <w:szCs w:val="22"/>
-              </w:rPr>
-              <w:t>, unit of measure</w:t>
-            </w:r>
-            <w:r>
-              <w:rPr>
-                <w:rFonts w:ascii="Arial" w:hAnsi="Arial" w:cs="Arial"/>
-                <w:sz w:val="22"/>
-                <w:szCs w:val="22"/>
-              </w:rPr>
-              <w:t>&gt;</w:t>
-            </w:r>
-          </w:p>
-          <w:p>
-            <w:pPr>
-              <w:cnfStyle w:val="000000010000" w:firstRow="0" w:lastRow="0" w:firstColumn="0" w:lastColumn="0" w:oddVBand="0" w:evenVBand="0" w:oddHBand="0" w:evenHBand="1" w:firstRowFirstColumn="0" w:firstRowLastColumn="0" w:lastRowFirstColumn="0" w:lastRowLastColumn="0"/>
-              <w:rPr>
-                <w:rFonts w:ascii="Arial" w:hAnsi="Arial" w:cs="Arial"/>
-                <w:sz w:val="22"/>
-                <w:szCs w:val="22"/>
-              </w:rPr>
-            </w:pPr>
-          </w:p>
-        </w:tc>
-        <w:tc>
-          <w:tcPr>
-            <w:tcW w:w="3544" w:type="dxa"/>
-          </w:tcPr>
-          <w:p>
-            <w:pPr>
-              <w:pStyle w:val="ListParagraph"/>
-              <w:cnfStyle w:val="000000010000" w:firstRow="0" w:lastRow="0" w:firstColumn="0" w:lastColumn="0" w:oddVBand="0" w:evenVBand="0" w:oddHBand="0" w:evenHBand="1" w:firstRowFirstColumn="0" w:firstRowLastColumn="0" w:lastRowFirstColumn="0" w:lastRowLastColumn="0"/>
-              <w:rPr>
-                <w:rFonts w:ascii="Arial" w:hAnsi="Arial" w:cs="Arial"/>
-                <w:sz w:val="22"/>
-                <w:szCs w:val="22"/>
-              </w:rPr>
-            </w:pPr>
-          </w:p>
-        </w:tc>
-      </w:tr>
-      <w:tr>
-        <w:trPr>
-          <w:cnfStyle w:val="000000100000" w:firstRow="0" w:lastRow="0" w:firstColumn="0" w:lastColumn="0" w:oddVBand="0" w:evenVBand="0" w:oddHBand="1" w:evenHBand="0" w:firstRowFirstColumn="0" w:firstRowLastColumn="0" w:lastRowFirstColumn="0" w:lastRowLastColumn="0"/>
-        </w:trPr>
-        <w:tc>
-          <w:tcPr>
-            <w:cnfStyle w:val="001000000000" w:firstRow="0" w:lastRow="0" w:firstColumn="1" w:lastColumn="0" w:oddVBand="0" w:evenVBand="0" w:oddHBand="0" w:evenHBand="0" w:firstRowFirstColumn="0" w:firstRowLastColumn="0" w:lastRowFirstColumn="0" w:lastRowLastColumn="0"/>
-            <w:tcW w:w="3544" w:type="dxa"/>
-          </w:tcPr>
-          <w:p>
-            <w:pPr>
-              <w:rPr>
-                <w:rFonts w:ascii="Arial" w:hAnsi="Arial" w:cs="Arial"/>
-                <w:b w:val="0"/>
-                <w:sz w:val="22"/>
-                <w:szCs w:val="22"/>
-              </w:rPr>
-            </w:pPr>
-            <w:r>
-              <w:rPr>
-                <w:rFonts w:ascii="Arial" w:hAnsi="Arial" w:cs="Arial"/>
-                <w:b w:val="0"/>
-                <w:sz w:val="22"/>
-                <w:szCs w:val="22"/>
-              </w:rPr>
-              <w:t>Add new instrument pop-up (step 5)</w:t>
-            </w:r>
-          </w:p>
-        </w:tc>
-        <w:tc>
-          <w:tcPr>
-            <w:tcW w:w="3544" w:type="dxa"/>
-          </w:tcPr>
-          <w:p>
-            <w:pPr>
-              <w:cnfStyle w:val="000000100000" w:firstRow="0" w:lastRow="0" w:firstColumn="0" w:lastColumn="0" w:oddVBand="0" w:evenVBand="0" w:oddHBand="1" w:evenHBand="0" w:firstRowFirstColumn="0" w:firstRowLastColumn="0" w:lastRowFirstColumn="0" w:lastRowLastColumn="0"/>
-              <w:rPr>
-                <w:rFonts w:ascii="Arial" w:hAnsi="Arial" w:cs="Arial"/>
-                <w:sz w:val="22"/>
-                <w:szCs w:val="22"/>
-              </w:rPr>
-            </w:pPr>
-            <w:r>
-              <w:rPr>
-                <w:rFonts w:ascii="Arial" w:hAnsi="Arial" w:cs="Arial"/>
-                <w:sz w:val="22"/>
-                <w:szCs w:val="22"/>
-              </w:rPr>
-              <w:t>Finalize adding the new instrument</w:t>
-            </w:r>
-          </w:p>
-        </w:tc>
-        <w:tc>
-          <w:tcPr>
-            <w:tcW w:w="3544" w:type="dxa"/>
-          </w:tcPr>
-          <w:p>
-            <w:pPr>
-              <w:cnfStyle w:val="000000100000" w:firstRow="0" w:lastRow="0" w:firstColumn="0" w:lastColumn="0" w:oddVBand="0" w:evenVBand="0" w:oddHBand="1" w:evenHBand="0" w:firstRowFirstColumn="0" w:firstRowLastColumn="0" w:lastRowFirstColumn="0" w:lastRowLastColumn="0"/>
-              <w:rPr>
-                <w:rFonts w:ascii="Arial" w:hAnsi="Arial" w:cs="Arial"/>
-                <w:sz w:val="22"/>
-                <w:szCs w:val="22"/>
-              </w:rPr>
-            </w:pPr>
-            <w:r>
-              <w:rPr>
-                <w:rFonts w:ascii="Arial" w:hAnsi="Arial" w:cs="Arial"/>
-                <w:sz w:val="22"/>
-                <w:szCs w:val="22"/>
-              </w:rPr>
-              <w:t>Reviews the parameters, the figure and the command.</w:t>
-            </w:r>
-          </w:p>
-        </w:tc>
-        <w:tc>
-          <w:tcPr>
-            <w:tcW w:w="3544" w:type="dxa"/>
-          </w:tcPr>
-          <w:p>
-            <w:pPr>
-              <w:cnfStyle w:val="000000100000" w:firstRow="0" w:lastRow="0" w:firstColumn="0" w:lastColumn="0" w:oddVBand="0" w:evenVBand="0" w:oddHBand="1" w:evenHBand="0" w:firstRowFirstColumn="0" w:firstRowLastColumn="0" w:lastRowFirstColumn="0" w:lastRowLastColumn="0"/>
-              <w:rPr>
-                <w:rFonts w:ascii="Arial" w:hAnsi="Arial" w:cs="Arial"/>
-                <w:sz w:val="22"/>
-                <w:szCs w:val="22"/>
-              </w:rPr>
-            </w:pPr>
-            <w:r>
-              <w:rPr>
-                <w:rFonts w:ascii="Arial" w:hAnsi="Arial" w:cs="Arial"/>
-                <w:sz w:val="22"/>
-                <w:szCs w:val="22"/>
-              </w:rPr>
-              <w:t>1. He expects to be redirected on the home screen and start drawing ASAP.</w:t>
-            </w:r>
           </w:p>
         </w:tc>
       </w:tr>
@@ -2268,25 +2294,7 @@
                 <w:sz w:val="22"/>
                 <w:szCs w:val="22"/>
               </w:rPr>
-              <w:t>1. He expects the UI to notify him that blue is used. (</w:t>
-            </w:r>
-            <w:proofErr w:type="gramStart"/>
-            <w:r>
-              <w:rPr>
-                <w:rFonts w:ascii="Arial" w:hAnsi="Arial" w:cs="Arial"/>
-                <w:sz w:val="22"/>
-                <w:szCs w:val="22"/>
-              </w:rPr>
-              <w:t>e</w:t>
-            </w:r>
-            <w:proofErr w:type="gramEnd"/>
-            <w:r>
-              <w:rPr>
-                <w:rFonts w:ascii="Arial" w:hAnsi="Arial" w:cs="Arial"/>
-                <w:sz w:val="22"/>
-                <w:szCs w:val="22"/>
-              </w:rPr>
-              <w:t>.g. tip of pencil is blue)</w:t>
+              <w:t>1. He expects the UI to notify him that blue is used. (e.g. tip of pencil is blue)</w:t>
             </w:r>
           </w:p>
         </w:tc>

</xml_diff>